<commit_message>
for the latest version, visit main personal github
</commit_message>
<xml_diff>
--- a/20190411_indv_pdf.docx
+++ b/20190411_indv_pdf.docx
@@ -6372,27 +6372,7 @@
           <w:sz w:val="22"/>
           <w:szCs w:val="22"/>
         </w:rPr>
-        <w:t xml:space="preserve"> (</w:t>
-      </w:r>
-      <w:r>
-        <w:rPr>
-          <w:rStyle w:val="fontstyle01"/>
-          <w:rFonts w:asciiTheme="minorHAnsi" w:hAnsiTheme="minorHAnsi" w:cstheme="minorHAnsi"/>
-          <w:color w:val="000000" w:themeColor="text1"/>
-          <w:sz w:val="22"/>
-          <w:szCs w:val="22"/>
-        </w:rPr>
-        <w:t xml:space="preserve">distance to </w:t>
-      </w:r>
-      <w:r>
-        <w:rPr>
-          <w:rStyle w:val="fontstyle01"/>
-          <w:rFonts w:asciiTheme="minorHAnsi" w:hAnsiTheme="minorHAnsi" w:cstheme="minorHAnsi"/>
-          <w:color w:val="000000" w:themeColor="text1"/>
-          <w:sz w:val="22"/>
-          <w:szCs w:val="22"/>
-        </w:rPr>
-        <w:t xml:space="preserve">the closest express way/ sky train/ metro), </w:t>
+        <w:t xml:space="preserve"> (distance to the closest express way/ sky train/ metro), </w:t>
       </w:r>
       <w:proofErr w:type="spellStart"/>
       <w:r>
@@ -7272,8 +7252,9 @@
           <w:sz w:val="22"/>
           <w:szCs w:val="22"/>
         </w:rPr>
-        <w:t>We dropped the name of</w:t>
-      </w:r>
+        <w:t xml:space="preserve">We dropped the name of public transports, supermarkets, restaurants, schools, hospitals from the </w:t>
+      </w:r>
+      <w:proofErr w:type="spellStart"/>
       <w:r>
         <w:rPr>
           <w:rStyle w:val="fontstyle01"/>
@@ -7282,9 +7263,9 @@
           <w:sz w:val="22"/>
           <w:szCs w:val="22"/>
         </w:rPr>
-        <w:t xml:space="preserve"> public transports, supermarkets, restaurants, schools, hospitals from the </w:t>
-      </w:r>
-      <w:proofErr w:type="spellStart"/>
+        <w:t>basetable</w:t>
+      </w:r>
+      <w:proofErr w:type="spellEnd"/>
       <w:r>
         <w:rPr>
           <w:rStyle w:val="fontstyle01"/>
@@ -7293,38 +7274,7 @@
           <w:sz w:val="22"/>
           <w:szCs w:val="22"/>
         </w:rPr>
-        <w:t>basetable</w:t>
-      </w:r>
-      <w:proofErr w:type="spellEnd"/>
-      <w:r>
-        <w:rPr>
-          <w:rStyle w:val="fontstyle01"/>
-          <w:rFonts w:asciiTheme="minorHAnsi" w:hAnsiTheme="minorHAnsi" w:cstheme="minorHAnsi"/>
-          <w:color w:val="000000" w:themeColor="text1"/>
-          <w:sz w:val="22"/>
-          <w:szCs w:val="22"/>
-        </w:rPr>
-        <w:t xml:space="preserve"> before feeding data to the models. With finer feature engineering and </w:t>
-      </w:r>
-      <w:r>
-        <w:rPr>
-          <w:rStyle w:val="fontstyle01"/>
-          <w:rFonts w:asciiTheme="minorHAnsi" w:hAnsiTheme="minorHAnsi" w:cstheme="minorHAnsi"/>
-          <w:color w:val="000000" w:themeColor="text1"/>
-          <w:sz w:val="22"/>
-          <w:szCs w:val="22"/>
-        </w:rPr>
-        <w:t>variable selection</w:t>
-      </w:r>
-      <w:r>
-        <w:rPr>
-          <w:rStyle w:val="fontstyle01"/>
-          <w:rFonts w:asciiTheme="minorHAnsi" w:hAnsiTheme="minorHAnsi" w:cstheme="minorHAnsi"/>
-          <w:color w:val="000000" w:themeColor="text1"/>
-          <w:sz w:val="22"/>
-          <w:szCs w:val="22"/>
-        </w:rPr>
-        <w:t>s, it could help improve the predicting performance in the future.</w:t>
+        <w:t xml:space="preserve"> before feeding data to the models. With finer feature engineering and variable selections, it could help improve the predicting performance in the future.</w:t>
       </w:r>
     </w:p>
     <w:p>
@@ -12591,14 +12541,7 @@
           <w:rFonts w:cstheme="minorHAnsi"/>
           <w:szCs w:val="22"/>
         </w:rPr>
-        <w:t>Regressor</w:t>
-      </w:r>
-      <w:r>
-        <w:rPr>
-          <w:rFonts w:cstheme="minorHAnsi"/>
-          <w:szCs w:val="22"/>
-        </w:rPr>
-        <w:t xml:space="preserve"> </w:t>
+        <w:t xml:space="preserve">Regressor </w:t>
       </w:r>
       <w:r>
         <w:rPr>
@@ -12647,6 +12590,8 @@
           <w:t>004_ML_pred_current_price.py</w:t>
         </w:r>
       </w:hyperlink>
+      <w:bookmarkStart w:id="0" w:name="_GoBack"/>
+      <w:bookmarkEnd w:id="0"/>
     </w:p>
     <w:p>
       <w:pPr>
@@ -12733,8 +12678,6 @@
           <w:szCs w:val="22"/>
         </w:rPr>
       </w:pPr>
-      <w:bookmarkStart w:id="0" w:name="_GoBack"/>
-      <w:bookmarkEnd w:id="0"/>
     </w:p>
     <w:sectPr>
       <w:headerReference w:type="default" r:id="rId29"/>
@@ -15136,7 +15079,7 @@
 </file>
 
 <file path=customXml/itemProps1.xml><?xml version="1.0" encoding="utf-8"?>
-<ds:datastoreItem xmlns:ds="http://schemas.openxmlformats.org/officeDocument/2006/customXml" ds:itemID="{90623E2E-CDD6-4A49-B6C3-64890EAA435F}">
+<ds:datastoreItem xmlns:ds="http://schemas.openxmlformats.org/officeDocument/2006/customXml" ds:itemID="{7F389261-2E1D-4164-8BF9-7ED3B63BD551}">
   <ds:schemaRefs>
     <ds:schemaRef ds:uri="http://schemas.openxmlformats.org/officeDocument/2006/bibliography"/>
   </ds:schemaRefs>

</xml_diff>